<commit_message>
offre finale non signée
</commit_message>
<xml_diff>
--- a/Doc/Appel_Offre/reponse_appel-doffre.docx
+++ b/Doc/Appel_Offre/reponse_appel-doffre.docx
@@ -1,6 +1,6 @@
 
 <file path=word/document.xml><?xml version="1.0" encoding="utf-8"?>
-<w:document xmlns:wpc="http://schemas.microsoft.com/office/word/2010/wordprocessingCanvas" xmlns:cx="http://schemas.microsoft.com/office/drawing/2014/chartex" xmlns:cx1="http://schemas.microsoft.com/office/drawing/2015/9/8/chartex" xmlns:mc="http://schemas.openxmlformats.org/markup-compatibility/2006" xmlns:o="urn:schemas-microsoft-com:office:office" xmlns:r="http://schemas.openxmlformats.org/officeDocument/2006/relationships" xmlns:m="http://schemas.openxmlformats.org/officeDocument/2006/math" xmlns:v="urn:schemas-microsoft-com:vml" xmlns:wp14="http://schemas.microsoft.com/office/word/2010/wordprocessingDrawing" xmlns:wp="http://schemas.openxmlformats.org/drawingml/2006/wordprocessingDrawing" xmlns:w10="urn:schemas-microsoft-com:office:word" xmlns:w="http://schemas.openxmlformats.org/wordprocessingml/2006/main" xmlns:w14="http://schemas.microsoft.com/office/word/2010/wordml" xmlns:w15="http://schemas.microsoft.com/office/word/2012/wordml" xmlns:w16se="http://schemas.microsoft.com/office/word/2015/wordml/symex" xmlns:wpg="http://schemas.microsoft.com/office/word/2010/wordprocessingGroup" xmlns:wpi="http://schemas.microsoft.com/office/word/2010/wordprocessingInk" xmlns:wne="http://schemas.microsoft.com/office/word/2006/wordml" xmlns:wps="http://schemas.microsoft.com/office/word/2010/wordprocessingShape" mc:Ignorable="w14 w15 w16se wp14">
+<w:document xmlns:wpc="http://schemas.microsoft.com/office/word/2010/wordprocessingCanvas" xmlns:cx="http://schemas.microsoft.com/office/drawing/2014/chartex" xmlns:cx1="http://schemas.microsoft.com/office/drawing/2015/9/8/chartex" xmlns:cx2="http://schemas.microsoft.com/office/drawing/2015/10/21/chartex" xmlns:cx3="http://schemas.microsoft.com/office/drawing/2016/5/9/chartex" xmlns:cx4="http://schemas.microsoft.com/office/drawing/2016/5/10/chartex" xmlns:cx5="http://schemas.microsoft.com/office/drawing/2016/5/11/chartex" xmlns:cx6="http://schemas.microsoft.com/office/drawing/2016/5/12/chartex" xmlns:cx7="http://schemas.microsoft.com/office/drawing/2016/5/13/chartex" xmlns:cx8="http://schemas.microsoft.com/office/drawing/2016/5/14/chartex" xmlns:mc="http://schemas.openxmlformats.org/markup-compatibility/2006" xmlns:aink="http://schemas.microsoft.com/office/drawing/2016/ink" xmlns:am3d="http://schemas.microsoft.com/office/drawing/2017/model3d" xmlns:o="urn:schemas-microsoft-com:office:office" xmlns:r="http://schemas.openxmlformats.org/officeDocument/2006/relationships" xmlns:m="http://schemas.openxmlformats.org/officeDocument/2006/math" xmlns:v="urn:schemas-microsoft-com:vml" xmlns:wp14="http://schemas.microsoft.com/office/word/2010/wordprocessingDrawing" xmlns:wp="http://schemas.openxmlformats.org/drawingml/2006/wordprocessingDrawing" xmlns:w10="urn:schemas-microsoft-com:office:word" xmlns:w="http://schemas.openxmlformats.org/wordprocessingml/2006/main" xmlns:w14="http://schemas.microsoft.com/office/word/2010/wordml" xmlns:w15="http://schemas.microsoft.com/office/word/2012/wordml" xmlns:w16cid="http://schemas.microsoft.com/office/word/2016/wordml/cid" xmlns:w16se="http://schemas.microsoft.com/office/word/2015/wordml/symex" xmlns:wpg="http://schemas.microsoft.com/office/word/2010/wordprocessingGroup" xmlns:wpi="http://schemas.microsoft.com/office/word/2010/wordprocessingInk" xmlns:wne="http://schemas.microsoft.com/office/word/2006/wordml" xmlns:wps="http://schemas.microsoft.com/office/word/2010/wordprocessingShape" mc:Ignorable="w14 w15 w16se w16cid wp14">
   <w:body>
     <w:p>
       <w:pPr>
@@ -204,7 +204,6 @@
                 <v:path gradientshapeok="t" o:connecttype="rect"/>
               </v:shapetype>
               <v:shape id="Zone de texte 16" o:spid="_x0000_s1026" type="#_x0000_t202" style="position:absolute;margin-left:0;margin-top:0;width:2in;height:2in;z-index:251668480;visibility:visible;mso-wrap-style:none;mso-wrap-distance-left:9pt;mso-wrap-distance-top:0;mso-wrap-distance-right:9pt;mso-wrap-distance-bottom:0;mso-position-horizontal:center;mso-position-horizontal-relative:margin;mso-position-vertical:center;mso-position-vertical-relative:margin;v-text-anchor:top" o:gfxdata="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" filled="f" stroked="f">
-                <v:fill o:detectmouseclick="t"/>
                 <v:textbox style="mso-fit-shape-to-text:t">
                   <w:txbxContent>
                     <w:p>
@@ -265,6 +264,11 @@
     <w:sdt>
       <w:sdtPr>
         <w:rPr>
+          <w:caps w:val="0"/>
+          <w:color w:val="auto"/>
+          <w:spacing w:val="0"/>
+          <w:sz w:val="20"/>
+          <w:szCs w:val="20"/>
           <w:lang w:val="fr-FR"/>
         </w:rPr>
         <w:id w:val="1780678406"/>
@@ -277,11 +281,6 @@
         <w:rPr>
           <w:b/>
           <w:bCs/>
-          <w:caps w:val="0"/>
-          <w:color w:val="auto"/>
-          <w:spacing w:val="0"/>
-          <w:sz w:val="20"/>
-          <w:szCs w:val="20"/>
         </w:rPr>
       </w:sdtEndPr>
       <w:sdtContent>
@@ -1355,12 +1354,7 @@
         <w:jc w:val="both"/>
       </w:pPr>
       <w:r>
-        <w:t>Nous sommes AMY, une société de développement informatique qui s’est spéciali</w:t>
-      </w:r>
-      <w:bookmarkStart w:id="2" w:name="_GoBack"/>
-      <w:bookmarkEnd w:id="2"/>
-      <w:r>
-        <w:t>sé dans la création de site web de tout type. Nous sommes trois anciens élèves du MIT qui avons décidé de créer AMY en 2013.</w:t>
+        <w:t>Nous sommes AMY, une société de développement informatique qui s’est spécialisé dans la création de site web de tout type. Nous sommes trois anciens élèves du MIT qui avons décidé de créer AMY en 2013.</w:t>
       </w:r>
     </w:p>
     <w:p>
@@ -1368,11 +1362,11 @@
         <w:pStyle w:val="Titre2"/>
         <w:jc w:val="both"/>
       </w:pPr>
-      <w:bookmarkStart w:id="3" w:name="_Toc525553568"/>
+      <w:bookmarkStart w:id="2" w:name="_Toc525553568"/>
       <w:r>
         <w:t>Domaine d’expertise</w:t>
       </w:r>
-      <w:bookmarkEnd w:id="3"/>
+      <w:bookmarkEnd w:id="2"/>
     </w:p>
     <w:p>
       <w:pPr>
@@ -1468,11 +1462,11 @@
         <w:pStyle w:val="Titre2"/>
         <w:jc w:val="both"/>
       </w:pPr>
-      <w:bookmarkStart w:id="4" w:name="_Toc525553569"/>
+      <w:bookmarkStart w:id="3" w:name="_Toc525553569"/>
       <w:r>
         <w:t>Organigramme</w:t>
       </w:r>
-      <w:bookmarkEnd w:id="4"/>
+      <w:bookmarkEnd w:id="3"/>
     </w:p>
     <w:p>
       <w:pPr>
@@ -1500,10 +1494,10 @@
             <v:path o:extrusionok="f" gradientshapeok="t" o:connecttype="rect"/>
             <o:lock v:ext="edit" aspectratio="t"/>
           </v:shapetype>
-          <v:shape id="_x0000_i1034" type="#_x0000_t75" style="width:418.55pt;height:146.5pt" o:ole="">
+          <v:shape id="_x0000_i1025" type="#_x0000_t75" style="width:418.5pt;height:146.55pt" o:ole="">
             <v:imagedata r:id="rId9" o:title=""/>
           </v:shape>
-          <o:OLEObject Type="Embed" ProgID="Visio.Drawing.15" ShapeID="_x0000_i1034" DrawAspect="Content" ObjectID="_1599295404" r:id="rId10"/>
+          <o:OLEObject Type="Embed" ProgID="Visio.Drawing.15" ShapeID="_x0000_i1025" DrawAspect="Content" ObjectID="_1599372505" r:id="rId10"/>
         </w:object>
       </w:r>
     </w:p>
@@ -1512,11 +1506,11 @@
         <w:pStyle w:val="Titre2"/>
         <w:jc w:val="both"/>
       </w:pPr>
-      <w:bookmarkStart w:id="5" w:name="_Toc525553570"/>
+      <w:bookmarkStart w:id="4" w:name="_Toc525553570"/>
       <w:r>
         <w:t>Partenaires</w:t>
       </w:r>
-      <w:bookmarkEnd w:id="5"/>
+      <w:bookmarkEnd w:id="4"/>
     </w:p>
     <w:p>
       <w:pPr>
@@ -1532,7 +1526,7 @@
         </w:rPr>
         <w:drawing>
           <wp:inline distT="0" distB="0" distL="0" distR="0">
-            <wp:extent cx="1771650" cy="1771650"/>
+            <wp:extent cx="2044700" cy="2044700"/>
             <wp:effectExtent l="0" t="0" r="0" b="0"/>
             <wp:docPr id="1" name="Image 1" descr="Resultado de imagem para it brands"/>
             <wp:cNvGraphicFramePr>
@@ -1563,7 +1557,7 @@
                   <pic:spPr bwMode="auto">
                     <a:xfrm>
                       <a:off x="0" y="0"/>
-                      <a:ext cx="1771650" cy="1771650"/>
+                      <a:ext cx="2044700" cy="2044700"/>
                     </a:xfrm>
                     <a:prstGeom prst="rect">
                       <a:avLst/>
@@ -1581,27 +1575,32 @@
       </w:r>
     </w:p>
     <w:p>
+      <w:r>
+        <w:br w:type="page"/>
+      </w:r>
+    </w:p>
+    <w:p>
       <w:pPr>
         <w:pStyle w:val="Titre1"/>
         <w:jc w:val="both"/>
       </w:pPr>
-      <w:bookmarkStart w:id="6" w:name="_Toc525553571"/>
-      <w:r>
+      <w:bookmarkStart w:id="5" w:name="_Toc525553571"/>
+      <w:r>
+        <w:lastRenderedPageBreak/>
         <w:t>Appel d’offre</w:t>
       </w:r>
-      <w:bookmarkEnd w:id="6"/>
+      <w:bookmarkEnd w:id="5"/>
     </w:p>
     <w:p>
       <w:pPr>
         <w:pStyle w:val="Titre2"/>
         <w:jc w:val="both"/>
       </w:pPr>
-      <w:bookmarkStart w:id="7" w:name="_Toc525553572"/>
-      <w:r>
-        <w:lastRenderedPageBreak/>
+      <w:bookmarkStart w:id="6" w:name="_Toc525553572"/>
+      <w:r>
         <w:t>Présentation de la société cliente</w:t>
       </w:r>
-      <w:bookmarkEnd w:id="7"/>
+      <w:bookmarkEnd w:id="6"/>
     </w:p>
     <w:p>
       <w:pPr>
@@ -1617,11 +1616,11 @@
         <w:pStyle w:val="Titre2"/>
         <w:jc w:val="both"/>
       </w:pPr>
-      <w:bookmarkStart w:id="8" w:name="_Toc525553573"/>
+      <w:bookmarkStart w:id="7" w:name="_Toc525553573"/>
       <w:r>
         <w:t>Objectif du client</w:t>
       </w:r>
-      <w:bookmarkEnd w:id="8"/>
+      <w:bookmarkEnd w:id="7"/>
     </w:p>
     <w:p>
       <w:pPr>
@@ -1821,11 +1820,11 @@
         <w:pStyle w:val="Titre2"/>
         <w:jc w:val="both"/>
       </w:pPr>
-      <w:bookmarkStart w:id="9" w:name="_Toc525553574"/>
+      <w:bookmarkStart w:id="8" w:name="_Toc525553574"/>
       <w:r>
         <w:t>Le public cible</w:t>
       </w:r>
-      <w:bookmarkEnd w:id="9"/>
+      <w:bookmarkEnd w:id="8"/>
     </w:p>
     <w:p>
       <w:pPr>
@@ -1850,11 +1849,11 @@
         <w:pStyle w:val="Titre2"/>
         <w:jc w:val="both"/>
       </w:pPr>
-      <w:bookmarkStart w:id="10" w:name="_Toc525553575"/>
+      <w:bookmarkStart w:id="9" w:name="_Toc525553575"/>
       <w:r>
         <w:t>Fonctionnalités principales du produit</w:t>
       </w:r>
-      <w:bookmarkEnd w:id="10"/>
+      <w:bookmarkEnd w:id="9"/>
     </w:p>
     <w:p>
       <w:pPr>
@@ -2102,14 +2101,23 @@
       </w:pPr>
       <w:r>
         <w:lastRenderedPageBreak/>
-        <w:t>Page d’accueil après la connexion</w:t>
-      </w:r>
-      <w:r>
-        <w:t>.</w:t>
+        <w:t>Page d’accueil après la connexion.</w:t>
       </w:r>
       <w:r>
         <w:br/>
-        <w:t>Ceci est un exemple de maquette, la mise ne page des différents éléments peut être modifiée</w:t>
+        <w:t>Ceci est un exemple de maquette, la mise ne page des différents éléments peut</w:t>
+      </w:r>
+      <w:r>
+        <w:t xml:space="preserve">, </w:t>
+      </w:r>
+      <w:r>
+        <w:t>bien sûre</w:t>
+      </w:r>
+      <w:r>
+        <w:t>,</w:t>
+      </w:r>
+      <w:r>
+        <w:t xml:space="preserve"> être modifiée</w:t>
       </w:r>
     </w:p>
     <w:p>
@@ -2182,11 +2190,11 @@
         <w:pStyle w:val="Titre1"/>
         <w:jc w:val="both"/>
       </w:pPr>
-      <w:bookmarkStart w:id="11" w:name="_Toc525553576"/>
+      <w:bookmarkStart w:id="10" w:name="_Toc525553576"/>
       <w:r>
         <w:t>Notre offre</w:t>
       </w:r>
-      <w:bookmarkEnd w:id="11"/>
+      <w:bookmarkEnd w:id="10"/>
     </w:p>
     <w:p>
       <w:pPr>
@@ -2225,11 +2233,11 @@
       <w:pPr>
         <w:pStyle w:val="Titre2"/>
       </w:pPr>
-      <w:bookmarkStart w:id="12" w:name="_Toc525553577"/>
+      <w:bookmarkStart w:id="11" w:name="_Toc525553577"/>
       <w:r>
         <w:t>Services proposés</w:t>
       </w:r>
-      <w:bookmarkEnd w:id="12"/>
+      <w:bookmarkEnd w:id="11"/>
     </w:p>
     <w:p>
       <w:r>
@@ -2278,14 +2286,20 @@
       </w:r>
     </w:p>
     <w:p>
+      <w:r>
+        <w:br w:type="page"/>
+      </w:r>
+    </w:p>
+    <w:p>
       <w:pPr>
         <w:pStyle w:val="Titre2"/>
       </w:pPr>
-      <w:bookmarkStart w:id="13" w:name="_Toc525553578"/>
-      <w:r>
+      <w:bookmarkStart w:id="12" w:name="_Toc525553578"/>
+      <w:r>
+        <w:lastRenderedPageBreak/>
         <w:t>Hébergement</w:t>
       </w:r>
-      <w:bookmarkEnd w:id="13"/>
+      <w:bookmarkEnd w:id="12"/>
     </w:p>
     <w:p>
       <w:r>
@@ -2294,7 +2308,6 @@
     </w:p>
     <w:p>
       <w:r>
-        <w:lastRenderedPageBreak/>
         <w:t xml:space="preserve">Voici les </w:t>
       </w:r>
       <w:r>
@@ -2667,14 +2680,26 @@
     </w:p>
     <w:p>
       <w:pPr>
+        <w:rPr>
+          <w:caps/>
+          <w:spacing w:val="15"/>
+        </w:rPr>
+      </w:pPr>
+      <w:bookmarkStart w:id="13" w:name="_Toc525553579"/>
+      <w:r>
+        <w:br w:type="page"/>
+      </w:r>
+    </w:p>
+    <w:p>
+      <w:pPr>
         <w:pStyle w:val="Titre2"/>
         <w:jc w:val="both"/>
       </w:pPr>
-      <w:bookmarkStart w:id="14" w:name="_Toc525553579"/>
-      <w:r>
+      <w:r>
+        <w:lastRenderedPageBreak/>
         <w:t>Tarifs</w:t>
       </w:r>
-      <w:bookmarkEnd w:id="14"/>
+      <w:bookmarkEnd w:id="13"/>
     </w:p>
     <w:p>
       <w:pPr>
@@ -2700,7 +2725,13 @@
         <w:t xml:space="preserve"> et du nom de domaine</w:t>
       </w:r>
       <w:r>
-        <w:t>, nous facturons nos prestations à l’heure.</w:t>
+        <w:t>, nous factur</w:t>
+      </w:r>
+      <w:r>
+        <w:t>er</w:t>
+      </w:r>
+      <w:r>
+        <w:t>ons nos prestations à l’heure.</w:t>
       </w:r>
     </w:p>
     <w:p>
@@ -2709,7 +2740,10 @@
         <w:jc w:val="both"/>
       </w:pPr>
       <w:r>
-        <w:t>La base de nos tarifs sont calculés</w:t>
+        <w:t xml:space="preserve">La base de nos tarifs </w:t>
+      </w:r>
+      <w:r>
+        <w:t>est calculée</w:t>
       </w:r>
       <w:r>
         <w:t xml:space="preserve"> par rapport aux charges sociales, au frais directs (place de travail, ordinateurs, logiciels), aux déductions des jours de congés et maladies, et au nombre d’années d’expérience dans le métier.</w:t>
@@ -2881,32 +2915,6 @@
           </w:p>
         </w:tc>
       </w:tr>
-      <w:tr>
-        <w:tc>
-          <w:tcPr>
-            <w:cnfStyle w:val="001000000000" w:firstRow="0" w:lastRow="0" w:firstColumn="1" w:lastColumn="0" w:oddVBand="0" w:evenVBand="0" w:oddHBand="0" w:evenHBand="0" w:firstRowFirstColumn="0" w:firstRowLastColumn="0" w:lastRowFirstColumn="0" w:lastRowLastColumn="0"/>
-            <w:tcW w:w="4531" w:type="dxa"/>
-          </w:tcPr>
-          <w:p>
-            <w:pPr>
-              <w:spacing w:after="160" w:line="259" w:lineRule="auto"/>
-              <w:jc w:val="both"/>
-            </w:pPr>
-          </w:p>
-        </w:tc>
-        <w:tc>
-          <w:tcPr>
-            <w:tcW w:w="4531" w:type="dxa"/>
-          </w:tcPr>
-          <w:p>
-            <w:pPr>
-              <w:spacing w:after="160" w:line="259" w:lineRule="auto"/>
-              <w:jc w:val="both"/>
-              <w:cnfStyle w:val="000000000000" w:firstRow="0" w:lastRow="0" w:firstColumn="0" w:lastColumn="0" w:oddVBand="0" w:evenVBand="0" w:oddHBand="0" w:evenHBand="0" w:firstRowFirstColumn="0" w:firstRowLastColumn="0" w:lastRowFirstColumn="0" w:lastRowLastColumn="0"/>
-            </w:pPr>
-          </w:p>
-        </w:tc>
-      </w:tr>
     </w:tbl>
     <w:p>
       <w:pPr>
@@ -2916,7 +2924,10 @@
         <w:spacing w:after="160" w:line="259" w:lineRule="auto"/>
       </w:pPr>
       <w:r>
-        <w:t>Cette offre est valide jusqu’au lundi 1</w:t>
+        <w:t>C</w:t>
+      </w:r>
+      <w:r>
+        <w:t>ette offre est valide jusqu’au lundi 1</w:t>
       </w:r>
       <w:r>
         <w:rPr>
@@ -2927,17 +2938,20 @@
       <w:r>
         <w:t xml:space="preserve"> octobre 2018</w:t>
       </w:r>
+      <w:bookmarkStart w:id="14" w:name="_GoBack"/>
+      <w:bookmarkEnd w:id="14"/>
     </w:p>
     <w:sectPr>
       <w:headerReference w:type="default" r:id="rId17"/>
-      <w:headerReference w:type="first" r:id="rId18"/>
+      <w:footerReference w:type="default" r:id="rId18"/>
+      <w:headerReference w:type="first" r:id="rId19"/>
       <w:pgSz w:w="11906" w:h="16838"/>
       <w:pgMar w:top="1417" w:right="1417" w:bottom="1417" w:left="1417" w:header="708" w:footer="708" w:gutter="0"/>
       <w:pgBorders w:display="firstPage" w:offsetFrom="page">
-        <w:top w:val="single" w:sz="4" w:space="24" w:color="auto"/>
-        <w:left w:val="single" w:sz="4" w:space="24" w:color="auto"/>
-        <w:bottom w:val="single" w:sz="4" w:space="24" w:color="auto"/>
-        <w:right w:val="single" w:sz="4" w:space="24" w:color="auto"/>
+        <w:top w:val="twistedLines1" w:sz="18" w:space="24" w:color="auto"/>
+        <w:left w:val="twistedLines1" w:sz="18" w:space="24" w:color="auto"/>
+        <w:bottom w:val="twistedLines1" w:sz="18" w:space="24" w:color="auto"/>
+        <w:right w:val="twistedLines1" w:sz="18" w:space="24" w:color="auto"/>
       </w:pgBorders>
       <w:cols w:space="708"/>
       <w:titlePg/>
@@ -2948,7 +2962,7 @@
 </file>
 
 <file path=word/endnotes.xml><?xml version="1.0" encoding="utf-8"?>
-<w:endnotes xmlns:wpc="http://schemas.microsoft.com/office/word/2010/wordprocessingCanvas" xmlns:cx="http://schemas.microsoft.com/office/drawing/2014/chartex" xmlns:cx1="http://schemas.microsoft.com/office/drawing/2015/9/8/chartex" xmlns:mc="http://schemas.openxmlformats.org/markup-compatibility/2006" xmlns:o="urn:schemas-microsoft-com:office:office" xmlns:r="http://schemas.openxmlformats.org/officeDocument/2006/relationships" xmlns:m="http://schemas.openxmlformats.org/officeDocument/2006/math" xmlns:v="urn:schemas-microsoft-com:vml" xmlns:wp14="http://schemas.microsoft.com/office/word/2010/wordprocessingDrawing" xmlns:wp="http://schemas.openxmlformats.org/drawingml/2006/wordprocessingDrawing" xmlns:w10="urn:schemas-microsoft-com:office:word" xmlns:w="http://schemas.openxmlformats.org/wordprocessingml/2006/main" xmlns:w14="http://schemas.microsoft.com/office/word/2010/wordml" xmlns:w15="http://schemas.microsoft.com/office/word/2012/wordml" xmlns:w16se="http://schemas.microsoft.com/office/word/2015/wordml/symex" xmlns:wpg="http://schemas.microsoft.com/office/word/2010/wordprocessingGroup" xmlns:wpi="http://schemas.microsoft.com/office/word/2010/wordprocessingInk" xmlns:wne="http://schemas.microsoft.com/office/word/2006/wordml" xmlns:wps="http://schemas.microsoft.com/office/word/2010/wordprocessingShape" mc:Ignorable="w14 w15 w16se wp14">
+<w:endnotes xmlns:wpc="http://schemas.microsoft.com/office/word/2010/wordprocessingCanvas" xmlns:cx="http://schemas.microsoft.com/office/drawing/2014/chartex" xmlns:cx1="http://schemas.microsoft.com/office/drawing/2015/9/8/chartex" xmlns:cx2="http://schemas.microsoft.com/office/drawing/2015/10/21/chartex" xmlns:cx3="http://schemas.microsoft.com/office/drawing/2016/5/9/chartex" xmlns:cx4="http://schemas.microsoft.com/office/drawing/2016/5/10/chartex" xmlns:cx5="http://schemas.microsoft.com/office/drawing/2016/5/11/chartex" xmlns:cx6="http://schemas.microsoft.com/office/drawing/2016/5/12/chartex" xmlns:cx7="http://schemas.microsoft.com/office/drawing/2016/5/13/chartex" xmlns:cx8="http://schemas.microsoft.com/office/drawing/2016/5/14/chartex" xmlns:mc="http://schemas.openxmlformats.org/markup-compatibility/2006" xmlns:aink="http://schemas.microsoft.com/office/drawing/2016/ink" xmlns:am3d="http://schemas.microsoft.com/office/drawing/2017/model3d" xmlns:o="urn:schemas-microsoft-com:office:office" xmlns:r="http://schemas.openxmlformats.org/officeDocument/2006/relationships" xmlns:m="http://schemas.openxmlformats.org/officeDocument/2006/math" xmlns:v="urn:schemas-microsoft-com:vml" xmlns:wp14="http://schemas.microsoft.com/office/word/2010/wordprocessingDrawing" xmlns:wp="http://schemas.openxmlformats.org/drawingml/2006/wordprocessingDrawing" xmlns:w10="urn:schemas-microsoft-com:office:word" xmlns:w="http://schemas.openxmlformats.org/wordprocessingml/2006/main" xmlns:w14="http://schemas.microsoft.com/office/word/2010/wordml" xmlns:w15="http://schemas.microsoft.com/office/word/2012/wordml" xmlns:w16cid="http://schemas.microsoft.com/office/word/2016/wordml/cid" xmlns:w16se="http://schemas.microsoft.com/office/word/2015/wordml/symex" xmlns:wpg="http://schemas.microsoft.com/office/word/2010/wordprocessingGroup" xmlns:wpi="http://schemas.microsoft.com/office/word/2010/wordprocessingInk" xmlns:wne="http://schemas.microsoft.com/office/word/2006/wordml" xmlns:wps="http://schemas.microsoft.com/office/word/2010/wordprocessingShape" mc:Ignorable="w14 w15 w16se w16cid wp14">
   <w:endnote w:type="separator" w:id="-1">
     <w:p>
       <w:pPr>
@@ -2972,8 +2986,21 @@
 </w:endnotes>
 </file>
 
+<file path=word/footer1.xml><?xml version="1.0" encoding="utf-8"?>
+<w:ftr xmlns:wpc="http://schemas.microsoft.com/office/word/2010/wordprocessingCanvas" xmlns:cx="http://schemas.microsoft.com/office/drawing/2014/chartex" xmlns:cx1="http://schemas.microsoft.com/office/drawing/2015/9/8/chartex" xmlns:cx2="http://schemas.microsoft.com/office/drawing/2015/10/21/chartex" xmlns:cx3="http://schemas.microsoft.com/office/drawing/2016/5/9/chartex" xmlns:cx4="http://schemas.microsoft.com/office/drawing/2016/5/10/chartex" xmlns:cx5="http://schemas.microsoft.com/office/drawing/2016/5/11/chartex" xmlns:cx6="http://schemas.microsoft.com/office/drawing/2016/5/12/chartex" xmlns:cx7="http://schemas.microsoft.com/office/drawing/2016/5/13/chartex" xmlns:cx8="http://schemas.microsoft.com/office/drawing/2016/5/14/chartex" xmlns:mc="http://schemas.openxmlformats.org/markup-compatibility/2006" xmlns:aink="http://schemas.microsoft.com/office/drawing/2016/ink" xmlns:am3d="http://schemas.microsoft.com/office/drawing/2017/model3d" xmlns:o="urn:schemas-microsoft-com:office:office" xmlns:r="http://schemas.openxmlformats.org/officeDocument/2006/relationships" xmlns:m="http://schemas.openxmlformats.org/officeDocument/2006/math" xmlns:v="urn:schemas-microsoft-com:vml" xmlns:wp14="http://schemas.microsoft.com/office/word/2010/wordprocessingDrawing" xmlns:wp="http://schemas.openxmlformats.org/drawingml/2006/wordprocessingDrawing" xmlns:w10="urn:schemas-microsoft-com:office:word" xmlns:w="http://schemas.openxmlformats.org/wordprocessingml/2006/main" xmlns:w14="http://schemas.microsoft.com/office/word/2010/wordml" xmlns:w15="http://schemas.microsoft.com/office/word/2012/wordml" xmlns:w16cid="http://schemas.microsoft.com/office/word/2016/wordml/cid" xmlns:w16se="http://schemas.microsoft.com/office/word/2015/wordml/symex" xmlns:wpg="http://schemas.microsoft.com/office/word/2010/wordprocessingGroup" xmlns:wpi="http://schemas.microsoft.com/office/word/2010/wordprocessingInk" xmlns:wne="http://schemas.microsoft.com/office/word/2006/wordml" xmlns:wps="http://schemas.microsoft.com/office/word/2010/wordprocessingShape" mc:Ignorable="w14 w15 w16se w16cid wp14">
+  <w:p>
+    <w:pPr>
+      <w:pStyle w:val="Pieddepage"/>
+    </w:pPr>
+    <w:r>
+      <w:t>Yannick, Alexandre, Mauro</w:t>
+    </w:r>
+  </w:p>
+</w:ftr>
+</file>
+
 <file path=word/footnotes.xml><?xml version="1.0" encoding="utf-8"?>
-<w:footnotes xmlns:wpc="http://schemas.microsoft.com/office/word/2010/wordprocessingCanvas" xmlns:cx="http://schemas.microsoft.com/office/drawing/2014/chartex" xmlns:cx1="http://schemas.microsoft.com/office/drawing/2015/9/8/chartex" xmlns:mc="http://schemas.openxmlformats.org/markup-compatibility/2006" xmlns:o="urn:schemas-microsoft-com:office:office" xmlns:r="http://schemas.openxmlformats.org/officeDocument/2006/relationships" xmlns:m="http://schemas.openxmlformats.org/officeDocument/2006/math" xmlns:v="urn:schemas-microsoft-com:vml" xmlns:wp14="http://schemas.microsoft.com/office/word/2010/wordprocessingDrawing" xmlns:wp="http://schemas.openxmlformats.org/drawingml/2006/wordprocessingDrawing" xmlns:w10="urn:schemas-microsoft-com:office:word" xmlns:w="http://schemas.openxmlformats.org/wordprocessingml/2006/main" xmlns:w14="http://schemas.microsoft.com/office/word/2010/wordml" xmlns:w15="http://schemas.microsoft.com/office/word/2012/wordml" xmlns:w16se="http://schemas.microsoft.com/office/word/2015/wordml/symex" xmlns:wpg="http://schemas.microsoft.com/office/word/2010/wordprocessingGroup" xmlns:wpi="http://schemas.microsoft.com/office/word/2010/wordprocessingInk" xmlns:wne="http://schemas.microsoft.com/office/word/2006/wordml" xmlns:wps="http://schemas.microsoft.com/office/word/2010/wordprocessingShape" mc:Ignorable="w14 w15 w16se wp14">
+<w:footnotes xmlns:wpc="http://schemas.microsoft.com/office/word/2010/wordprocessingCanvas" xmlns:cx="http://schemas.microsoft.com/office/drawing/2014/chartex" xmlns:cx1="http://schemas.microsoft.com/office/drawing/2015/9/8/chartex" xmlns:cx2="http://schemas.microsoft.com/office/drawing/2015/10/21/chartex" xmlns:cx3="http://schemas.microsoft.com/office/drawing/2016/5/9/chartex" xmlns:cx4="http://schemas.microsoft.com/office/drawing/2016/5/10/chartex" xmlns:cx5="http://schemas.microsoft.com/office/drawing/2016/5/11/chartex" xmlns:cx6="http://schemas.microsoft.com/office/drawing/2016/5/12/chartex" xmlns:cx7="http://schemas.microsoft.com/office/drawing/2016/5/13/chartex" xmlns:cx8="http://schemas.microsoft.com/office/drawing/2016/5/14/chartex" xmlns:mc="http://schemas.openxmlformats.org/markup-compatibility/2006" xmlns:aink="http://schemas.microsoft.com/office/drawing/2016/ink" xmlns:am3d="http://schemas.microsoft.com/office/drawing/2017/model3d" xmlns:o="urn:schemas-microsoft-com:office:office" xmlns:r="http://schemas.openxmlformats.org/officeDocument/2006/relationships" xmlns:m="http://schemas.openxmlformats.org/officeDocument/2006/math" xmlns:v="urn:schemas-microsoft-com:vml" xmlns:wp14="http://schemas.microsoft.com/office/word/2010/wordprocessingDrawing" xmlns:wp="http://schemas.openxmlformats.org/drawingml/2006/wordprocessingDrawing" xmlns:w10="urn:schemas-microsoft-com:office:word" xmlns:w="http://schemas.openxmlformats.org/wordprocessingml/2006/main" xmlns:w14="http://schemas.microsoft.com/office/word/2010/wordml" xmlns:w15="http://schemas.microsoft.com/office/word/2012/wordml" xmlns:w16cid="http://schemas.microsoft.com/office/word/2016/wordml/cid" xmlns:w16se="http://schemas.microsoft.com/office/word/2015/wordml/symex" xmlns:wpg="http://schemas.microsoft.com/office/word/2010/wordprocessingGroup" xmlns:wpi="http://schemas.microsoft.com/office/word/2010/wordprocessingInk" xmlns:wne="http://schemas.microsoft.com/office/word/2006/wordml" xmlns:wps="http://schemas.microsoft.com/office/word/2010/wordprocessingShape" mc:Ignorable="w14 w15 w16se w16cid wp14">
   <w:footnote w:type="separator" w:id="-1">
     <w:p>
       <w:pPr>
@@ -3014,7 +3041,7 @@
 </file>
 
 <file path=word/header1.xml><?xml version="1.0" encoding="utf-8"?>
-<w:hdr xmlns:wpc="http://schemas.microsoft.com/office/word/2010/wordprocessingCanvas" xmlns:cx="http://schemas.microsoft.com/office/drawing/2014/chartex" xmlns:cx1="http://schemas.microsoft.com/office/drawing/2015/9/8/chartex" xmlns:mc="http://schemas.openxmlformats.org/markup-compatibility/2006" xmlns:o="urn:schemas-microsoft-com:office:office" xmlns:r="http://schemas.openxmlformats.org/officeDocument/2006/relationships" xmlns:m="http://schemas.openxmlformats.org/officeDocument/2006/math" xmlns:v="urn:schemas-microsoft-com:vml" xmlns:wp14="http://schemas.microsoft.com/office/word/2010/wordprocessingDrawing" xmlns:wp="http://schemas.openxmlformats.org/drawingml/2006/wordprocessingDrawing" xmlns:w10="urn:schemas-microsoft-com:office:word" xmlns:w="http://schemas.openxmlformats.org/wordprocessingml/2006/main" xmlns:w14="http://schemas.microsoft.com/office/word/2010/wordml" xmlns:w15="http://schemas.microsoft.com/office/word/2012/wordml" xmlns:w16se="http://schemas.microsoft.com/office/word/2015/wordml/symex" xmlns:wpg="http://schemas.microsoft.com/office/word/2010/wordprocessingGroup" xmlns:wpi="http://schemas.microsoft.com/office/word/2010/wordprocessingInk" xmlns:wne="http://schemas.microsoft.com/office/word/2006/wordml" xmlns:wps="http://schemas.microsoft.com/office/word/2010/wordprocessingShape" mc:Ignorable="w14 w15 w16se wp14">
+<w:hdr xmlns:wpc="http://schemas.microsoft.com/office/word/2010/wordprocessingCanvas" xmlns:cx="http://schemas.microsoft.com/office/drawing/2014/chartex" xmlns:cx1="http://schemas.microsoft.com/office/drawing/2015/9/8/chartex" xmlns:cx2="http://schemas.microsoft.com/office/drawing/2015/10/21/chartex" xmlns:cx3="http://schemas.microsoft.com/office/drawing/2016/5/9/chartex" xmlns:cx4="http://schemas.microsoft.com/office/drawing/2016/5/10/chartex" xmlns:cx5="http://schemas.microsoft.com/office/drawing/2016/5/11/chartex" xmlns:cx6="http://schemas.microsoft.com/office/drawing/2016/5/12/chartex" xmlns:cx7="http://schemas.microsoft.com/office/drawing/2016/5/13/chartex" xmlns:cx8="http://schemas.microsoft.com/office/drawing/2016/5/14/chartex" xmlns:mc="http://schemas.openxmlformats.org/markup-compatibility/2006" xmlns:aink="http://schemas.microsoft.com/office/drawing/2016/ink" xmlns:am3d="http://schemas.microsoft.com/office/drawing/2017/model3d" xmlns:o="urn:schemas-microsoft-com:office:office" xmlns:r="http://schemas.openxmlformats.org/officeDocument/2006/relationships" xmlns:m="http://schemas.openxmlformats.org/officeDocument/2006/math" xmlns:v="urn:schemas-microsoft-com:vml" xmlns:wp14="http://schemas.microsoft.com/office/word/2010/wordprocessingDrawing" xmlns:wp="http://schemas.openxmlformats.org/drawingml/2006/wordprocessingDrawing" xmlns:w10="urn:schemas-microsoft-com:office:word" xmlns:w="http://schemas.openxmlformats.org/wordprocessingml/2006/main" xmlns:w14="http://schemas.microsoft.com/office/word/2010/wordml" xmlns:w15="http://schemas.microsoft.com/office/word/2012/wordml" xmlns:w16cid="http://schemas.microsoft.com/office/word/2016/wordml/cid" xmlns:w16se="http://schemas.microsoft.com/office/word/2015/wordml/symex" xmlns:wpg="http://schemas.microsoft.com/office/word/2010/wordprocessingGroup" xmlns:wpi="http://schemas.microsoft.com/office/word/2010/wordprocessingInk" xmlns:wne="http://schemas.microsoft.com/office/word/2006/wordml" xmlns:wps="http://schemas.microsoft.com/office/word/2010/wordprocessingShape" mc:Ignorable="w14 w15 w16se w16cid wp14">
   <w:p>
     <w:pPr>
       <w:pStyle w:val="En-tte"/>
@@ -3088,7 +3115,7 @@
 </file>
 
 <file path=word/header2.xml><?xml version="1.0" encoding="utf-8"?>
-<w:hdr xmlns:wpc="http://schemas.microsoft.com/office/word/2010/wordprocessingCanvas" xmlns:cx="http://schemas.microsoft.com/office/drawing/2014/chartex" xmlns:cx1="http://schemas.microsoft.com/office/drawing/2015/9/8/chartex" xmlns:mc="http://schemas.openxmlformats.org/markup-compatibility/2006" xmlns:o="urn:schemas-microsoft-com:office:office" xmlns:r="http://schemas.openxmlformats.org/officeDocument/2006/relationships" xmlns:m="http://schemas.openxmlformats.org/officeDocument/2006/math" xmlns:v="urn:schemas-microsoft-com:vml" xmlns:wp14="http://schemas.microsoft.com/office/word/2010/wordprocessingDrawing" xmlns:wp="http://schemas.openxmlformats.org/drawingml/2006/wordprocessingDrawing" xmlns:w10="urn:schemas-microsoft-com:office:word" xmlns:w="http://schemas.openxmlformats.org/wordprocessingml/2006/main" xmlns:w14="http://schemas.microsoft.com/office/word/2010/wordml" xmlns:w15="http://schemas.microsoft.com/office/word/2012/wordml" xmlns:w16se="http://schemas.microsoft.com/office/word/2015/wordml/symex" xmlns:wpg="http://schemas.microsoft.com/office/word/2010/wordprocessingGroup" xmlns:wpi="http://schemas.microsoft.com/office/word/2010/wordprocessingInk" xmlns:wne="http://schemas.microsoft.com/office/word/2006/wordml" xmlns:wps="http://schemas.microsoft.com/office/word/2010/wordprocessingShape" mc:Ignorable="w14 w15 w16se wp14">
+<w:hdr xmlns:wpc="http://schemas.microsoft.com/office/word/2010/wordprocessingCanvas" xmlns:cx="http://schemas.microsoft.com/office/drawing/2014/chartex" xmlns:cx1="http://schemas.microsoft.com/office/drawing/2015/9/8/chartex" xmlns:cx2="http://schemas.microsoft.com/office/drawing/2015/10/21/chartex" xmlns:cx3="http://schemas.microsoft.com/office/drawing/2016/5/9/chartex" xmlns:cx4="http://schemas.microsoft.com/office/drawing/2016/5/10/chartex" xmlns:cx5="http://schemas.microsoft.com/office/drawing/2016/5/11/chartex" xmlns:cx6="http://schemas.microsoft.com/office/drawing/2016/5/12/chartex" xmlns:cx7="http://schemas.microsoft.com/office/drawing/2016/5/13/chartex" xmlns:cx8="http://schemas.microsoft.com/office/drawing/2016/5/14/chartex" xmlns:mc="http://schemas.openxmlformats.org/markup-compatibility/2006" xmlns:aink="http://schemas.microsoft.com/office/drawing/2016/ink" xmlns:am3d="http://schemas.microsoft.com/office/drawing/2017/model3d" xmlns:o="urn:schemas-microsoft-com:office:office" xmlns:r="http://schemas.openxmlformats.org/officeDocument/2006/relationships" xmlns:m="http://schemas.openxmlformats.org/officeDocument/2006/math" xmlns:v="urn:schemas-microsoft-com:vml" xmlns:wp14="http://schemas.microsoft.com/office/word/2010/wordprocessingDrawing" xmlns:wp="http://schemas.openxmlformats.org/drawingml/2006/wordprocessingDrawing" xmlns:w10="urn:schemas-microsoft-com:office:word" xmlns:w="http://schemas.openxmlformats.org/wordprocessingml/2006/main" xmlns:w14="http://schemas.microsoft.com/office/word/2010/wordml" xmlns:w15="http://schemas.microsoft.com/office/word/2012/wordml" xmlns:w16cid="http://schemas.microsoft.com/office/word/2016/wordml/cid" xmlns:w16se="http://schemas.microsoft.com/office/word/2015/wordml/symex" xmlns:wpg="http://schemas.microsoft.com/office/word/2010/wordprocessingGroup" xmlns:wpi="http://schemas.microsoft.com/office/word/2010/wordprocessingInk" xmlns:wne="http://schemas.microsoft.com/office/word/2006/wordml" xmlns:wps="http://schemas.microsoft.com/office/word/2010/wordprocessingShape" mc:Ignorable="w14 w15 w16se w16cid wp14">
   <w:p>
     <w:pPr>
       <w:pStyle w:val="En-tte"/>
@@ -3099,7 +3126,7 @@
 </file>
 
 <file path=word/numbering.xml><?xml version="1.0" encoding="utf-8"?>
-<w:numbering xmlns:wpc="http://schemas.microsoft.com/office/word/2010/wordprocessingCanvas" xmlns:cx="http://schemas.microsoft.com/office/drawing/2014/chartex" xmlns:cx1="http://schemas.microsoft.com/office/drawing/2015/9/8/chartex" xmlns:mc="http://schemas.openxmlformats.org/markup-compatibility/2006" xmlns:o="urn:schemas-microsoft-com:office:office" xmlns:r="http://schemas.openxmlformats.org/officeDocument/2006/relationships" xmlns:m="http://schemas.openxmlformats.org/officeDocument/2006/math" xmlns:v="urn:schemas-microsoft-com:vml" xmlns:wp14="http://schemas.microsoft.com/office/word/2010/wordprocessingDrawing" xmlns:wp="http://schemas.openxmlformats.org/drawingml/2006/wordprocessingDrawing" xmlns:w10="urn:schemas-microsoft-com:office:word" xmlns:w="http://schemas.openxmlformats.org/wordprocessingml/2006/main" xmlns:w14="http://schemas.microsoft.com/office/word/2010/wordml" xmlns:w15="http://schemas.microsoft.com/office/word/2012/wordml" xmlns:w16se="http://schemas.microsoft.com/office/word/2015/wordml/symex" xmlns:wpg="http://schemas.microsoft.com/office/word/2010/wordprocessingGroup" xmlns:wpi="http://schemas.microsoft.com/office/word/2010/wordprocessingInk" xmlns:wne="http://schemas.microsoft.com/office/word/2006/wordml" xmlns:wps="http://schemas.microsoft.com/office/word/2010/wordprocessingShape" mc:Ignorable="w14 w15 w16se wp14">
+<w:numbering xmlns:wpc="http://schemas.microsoft.com/office/word/2010/wordprocessingCanvas" xmlns:cx="http://schemas.microsoft.com/office/drawing/2014/chartex" xmlns:cx1="http://schemas.microsoft.com/office/drawing/2015/9/8/chartex" xmlns:cx2="http://schemas.microsoft.com/office/drawing/2015/10/21/chartex" xmlns:cx3="http://schemas.microsoft.com/office/drawing/2016/5/9/chartex" xmlns:cx4="http://schemas.microsoft.com/office/drawing/2016/5/10/chartex" xmlns:cx5="http://schemas.microsoft.com/office/drawing/2016/5/11/chartex" xmlns:cx6="http://schemas.microsoft.com/office/drawing/2016/5/12/chartex" xmlns:cx7="http://schemas.microsoft.com/office/drawing/2016/5/13/chartex" xmlns:cx8="http://schemas.microsoft.com/office/drawing/2016/5/14/chartex" xmlns:mc="http://schemas.openxmlformats.org/markup-compatibility/2006" xmlns:aink="http://schemas.microsoft.com/office/drawing/2016/ink" xmlns:am3d="http://schemas.microsoft.com/office/drawing/2017/model3d" xmlns:o="urn:schemas-microsoft-com:office:office" xmlns:r="http://schemas.openxmlformats.org/officeDocument/2006/relationships" xmlns:m="http://schemas.openxmlformats.org/officeDocument/2006/math" xmlns:v="urn:schemas-microsoft-com:vml" xmlns:wp14="http://schemas.microsoft.com/office/word/2010/wordprocessingDrawing" xmlns:wp="http://schemas.openxmlformats.org/drawingml/2006/wordprocessingDrawing" xmlns:w10="urn:schemas-microsoft-com:office:word" xmlns:w="http://schemas.openxmlformats.org/wordprocessingml/2006/main" xmlns:w14="http://schemas.microsoft.com/office/word/2010/wordml" xmlns:w15="http://schemas.microsoft.com/office/word/2012/wordml" xmlns:w16cid="http://schemas.microsoft.com/office/word/2016/wordml/cid" xmlns:w16se="http://schemas.microsoft.com/office/word/2015/wordml/symex" xmlns:wpg="http://schemas.microsoft.com/office/word/2010/wordprocessingGroup" xmlns:wpi="http://schemas.microsoft.com/office/word/2010/wordprocessingInk" xmlns:wne="http://schemas.microsoft.com/office/word/2006/wordml" xmlns:wps="http://schemas.microsoft.com/office/word/2010/wordprocessingShape" mc:Ignorable="w14 w15 w16se w16cid wp14">
   <w:abstractNum w:abstractNumId="0" w15:restartNumberingAfterBreak="0">
     <w:nsid w:val="05472CF3"/>
     <w:multiLevelType w:val="multilevel"/>
@@ -3524,7 +3551,7 @@
 </file>
 
 <file path=word/styles.xml><?xml version="1.0" encoding="utf-8"?>
-<w:styles xmlns:mc="http://schemas.openxmlformats.org/markup-compatibility/2006" xmlns:r="http://schemas.openxmlformats.org/officeDocument/2006/relationships" xmlns:w="http://schemas.openxmlformats.org/wordprocessingml/2006/main" xmlns:w14="http://schemas.microsoft.com/office/word/2010/wordml" xmlns:w15="http://schemas.microsoft.com/office/word/2012/wordml" xmlns:w16se="http://schemas.microsoft.com/office/word/2015/wordml/symex" mc:Ignorable="w14 w15 w16se">
+<w:styles xmlns:mc="http://schemas.openxmlformats.org/markup-compatibility/2006" xmlns:r="http://schemas.openxmlformats.org/officeDocument/2006/relationships" xmlns:w="http://schemas.openxmlformats.org/wordprocessingml/2006/main" xmlns:w14="http://schemas.microsoft.com/office/word/2010/wordml" xmlns:w15="http://schemas.microsoft.com/office/word/2012/wordml" xmlns:w16cid="http://schemas.microsoft.com/office/word/2016/wordml/cid" xmlns:w16se="http://schemas.microsoft.com/office/word/2015/wordml/symex" mc:Ignorable="w14 w15 w16se w16cid">
   <w:docDefaults>
     <w:rPrDefault>
       <w:rPr>
@@ -3538,7 +3565,7 @@
       </w:pPr>
     </w:pPrDefault>
   </w:docDefaults>
-  <w:latentStyles w:defLockedState="0" w:defUIPriority="99" w:defSemiHidden="0" w:defUnhideWhenUsed="0" w:defQFormat="0" w:count="371">
+  <w:latentStyles w:defLockedState="0" w:defUIPriority="99" w:defSemiHidden="0" w:defUnhideWhenUsed="0" w:defQFormat="0" w:count="375">
     <w:lsdException w:name="Normal" w:uiPriority="0" w:qFormat="1"/>
     <w:lsdException w:name="heading 1" w:uiPriority="9" w:qFormat="1"/>
     <w:lsdException w:name="heading 2" w:semiHidden="1" w:uiPriority="9" w:unhideWhenUsed="1" w:qFormat="1"/>
@@ -3644,7 +3671,6 @@
     <w:lsdException w:name="HTML Sample" w:semiHidden="1" w:unhideWhenUsed="1"/>
     <w:lsdException w:name="HTML Typewriter" w:semiHidden="1" w:unhideWhenUsed="1"/>
     <w:lsdException w:name="HTML Variable" w:semiHidden="1" w:unhideWhenUsed="1"/>
-    <w:lsdException w:name="Normal Table" w:semiHidden="1" w:unhideWhenUsed="1"/>
     <w:lsdException w:name="annotation subject" w:semiHidden="1" w:unhideWhenUsed="1"/>
     <w:lsdException w:name="No List" w:semiHidden="1" w:unhideWhenUsed="1"/>
     <w:lsdException w:name="Outline List 1" w:semiHidden="1" w:unhideWhenUsed="1"/>
@@ -3688,10 +3714,8 @@
     <w:lsdException w:name="Table Elegant" w:semiHidden="1" w:unhideWhenUsed="1"/>
     <w:lsdException w:name="Table Professional" w:semiHidden="1" w:unhideWhenUsed="1"/>
     <w:lsdException w:name="Table Subtle 1" w:semiHidden="1" w:unhideWhenUsed="1"/>
-    <w:lsdException w:name="Table Subtle 2" w:semiHidden="1" w:unhideWhenUsed="1"/>
     <w:lsdException w:name="Table Web 1" w:semiHidden="1" w:unhideWhenUsed="1"/>
     <w:lsdException w:name="Table Web 2" w:semiHidden="1" w:unhideWhenUsed="1"/>
-    <w:lsdException w:name="Table Web 3" w:semiHidden="1" w:unhideWhenUsed="1"/>
     <w:lsdException w:name="Balloon Text" w:semiHidden="1" w:unhideWhenUsed="1"/>
     <w:lsdException w:name="Table Grid" w:uiPriority="39"/>
     <w:lsdException w:name="Table Theme" w:semiHidden="1" w:unhideWhenUsed="1"/>
@@ -3910,6 +3934,10 @@
     <w:lsdException w:name="List Table 5 Dark Accent 6" w:uiPriority="50"/>
     <w:lsdException w:name="List Table 6 Colorful Accent 6" w:uiPriority="51"/>
     <w:lsdException w:name="List Table 7 Colorful Accent 6" w:uiPriority="52"/>
+    <w:lsdException w:name="Mention" w:semiHidden="1" w:unhideWhenUsed="1"/>
+    <w:lsdException w:name="Smart Hyperlink" w:semiHidden="1" w:unhideWhenUsed="1"/>
+    <w:lsdException w:name="Hashtag" w:semiHidden="1" w:unhideWhenUsed="1"/>
+    <w:lsdException w:name="Unresolved Mention" w:semiHidden="1" w:unhideWhenUsed="1"/>
   </w:latentStyles>
   <w:style w:type="paragraph" w:default="1" w:styleId="Normal">
     <w:name w:val="Normal"/>
@@ -4442,7 +4470,7 @@
       <w:szCs w:val="24"/>
     </w:rPr>
   </w:style>
-  <w:style w:type="character" w:styleId="Emphaseple">
+  <w:style w:type="character" w:styleId="Accentuationlgre">
     <w:name w:val="Subtle Emphasis"/>
     <w:uiPriority w:val="19"/>
     <w:qFormat/>
@@ -4453,7 +4481,7 @@
       <w:color w:val="243255" w:themeColor="accent1" w:themeShade="7F"/>
     </w:rPr>
   </w:style>
-  <w:style w:type="character" w:styleId="Emphaseintense">
+  <w:style w:type="character" w:styleId="Accentuationintense">
     <w:name w:val="Intense Emphasis"/>
     <w:uiPriority w:val="21"/>
     <w:qFormat/>
@@ -5343,7 +5371,7 @@
 </file>
 
 <file path=customXml/itemProps1.xml><?xml version="1.0" encoding="utf-8"?>
-<ds:datastoreItem xmlns:ds="http://schemas.openxmlformats.org/officeDocument/2006/customXml" ds:itemID="{788C2766-9977-49FC-9268-07B917E0BE2A}">
+<ds:datastoreItem xmlns:ds="http://schemas.openxmlformats.org/officeDocument/2006/customXml" ds:itemID="{A28A73BF-3CE8-49DE-814C-967DBFB20B2D}">
   <ds:schemaRefs>
     <ds:schemaRef ds:uri="http://schemas.openxmlformats.org/officeDocument/2006/bibliography"/>
   </ds:schemaRefs>

</xml_diff>